<commit_message>
Rimosso numero conto corrente postale e bancario di Savona, messo generico
</commit_message>
<xml_diff>
--- a/modelli/DC_deroga/DC10_REG.docx
+++ b/modelli/DC_deroga/DC10_REG.docx
@@ -1,6 +1,6 @@
 
 <file path=word/document.xml><?xml version="1.0" encoding="utf-8"?>
-<w:document xmlns:o="urn:schemas-microsoft-com:office:office" xmlns:r="http://schemas.openxmlformats.org/officeDocument/2006/relationships" xmlns:v="urn:schemas-microsoft-com:vml" xmlns:w="http://schemas.openxmlformats.org/wordprocessingml/2006/main" xmlns:w10="urn:schemas-microsoft-com:office:word" xmlns:wp="http://schemas.openxmlformats.org/drawingml/2006/wordprocessingDrawing" xmlns:wps="http://schemas.microsoft.com/office/word/2010/wordprocessingShape" xmlns:wpg="http://schemas.microsoft.com/office/word/2010/wordprocessingGroup" xmlns:mc="http://schemas.openxmlformats.org/markup-compatibility/2006" xmlns:wp14="http://schemas.microsoft.com/office/word/2010/wordprocessingDrawing" xmlns:w14="http://schemas.microsoft.com/office/word/2010/wordml" mc:Ignorable="w14 wp14">
+<w:document xmlns:o="urn:schemas-microsoft-com:office:office" xmlns:r="http://schemas.openxmlformats.org/officeDocument/2006/relationships" xmlns:v="urn:schemas-microsoft-com:vml" xmlns:w="http://schemas.openxmlformats.org/wordprocessingml/2006/main" xmlns:w10="urn:schemas-microsoft-com:office:word" xmlns:wp="http://schemas.openxmlformats.org/drawingml/2006/wordprocessingDrawing" xmlns:wps="http://schemas.microsoft.com/office/word/2010/wordprocessingShape" xmlns:wpg="http://schemas.microsoft.com/office/word/2010/wordprocessingGroup" xmlns:mc="http://schemas.openxmlformats.org/markup-compatibility/2006" xmlns:wp14="http://schemas.microsoft.com/office/word/2010/wordprocessingDrawing" xmlns:w14="http://schemas.microsoft.com/office/word/2010/wordml" xmlns:w15="http://schemas.microsoft.com/office/word/2012/wordml" mc:Ignorable="w14 wp14 w15">
   <w:body>
     <w:tbl>
       <w:tblPr>
@@ -159,7 +159,7 @@
                 <w:sz w:val="20"/>
                 <w:rFonts w:ascii="Arial" w:hAnsi="Arial"/>
               </w:rPr>
-              <w:instrText> MERGEFIELD $NOME_COMANDO </w:instrText>
+              <w:instrText xml:space="preserve"> MERGEFIELD $NOME_COMANDO </w:instrText>
             </w:r>
             <w:r>
               <w:rPr>
@@ -240,7 +240,7 @@
                 <w:szCs w:val="20"/>
                 <w:iCs/>
               </w:rPr>
-              <w:instrText> MERGEFIELD $PEC_COMANDO </w:instrText>
+              <w:instrText xml:space="preserve"> MERGEFIELD $PEC_COMANDO </w:instrText>
             </w:r>
             <w:r>
               <w:rPr>
@@ -291,7 +291,7 @@
             </w:r>
             <w:r>
               <w:rPr/>
-              <w:instrText> MERGEFIELD $COMUNE_COMANDO </w:instrText>
+              <w:instrText xml:space="preserve"> MERGEFIELD $COMUNE_COMANDO </w:instrText>
             </w:r>
             <w:r>
               <w:rPr/>
@@ -335,7 +335,7 @@
             </w:r>
             <w:r>
               <w:rPr/>
-              <w:instrText> MERGEFIELD $NUM_PRATICA </w:instrText>
+              <w:instrText xml:space="preserve"> MERGEFIELD $NUM_PRATICA </w:instrText>
             </w:r>
             <w:r>
               <w:rPr/>
@@ -392,7 +392,7 @@
             </w:r>
             <w:r>
               <w:rPr/>
-              <w:instrText> MERGEFIELD $NOME_TITOLARE </w:instrText>
+              <w:instrText xml:space="preserve"> MERGEFIELD $NOME_TITOLARE </w:instrText>
             </w:r>
             <w:r>
               <w:rPr/>
@@ -416,7 +416,7 @@
             </w:r>
             <w:r>
               <w:rPr/>
-              <w:instrText> MERGEFIELD $COGNOME_TITOLARE </w:instrText>
+              <w:instrText xml:space="preserve"> MERGEFIELD $COGNOME_TITOLARE </w:instrText>
             </w:r>
             <w:r>
               <w:rPr/>
@@ -447,7 +447,7 @@
               <w:rPr>
                 <w:rStyle w:val="CollegamentoInternet"/>
               </w:rPr>
-              <w:instrText> MERGEFIELD $PEC_CORRISPONDENZA </w:instrText>
+              <w:instrText xml:space="preserve"> MERGEFIELD $PEC_CORRISPONDENZA </w:instrText>
             </w:r>
             <w:r>
               <w:rPr>
@@ -494,7 +494,7 @@
             </w:r>
             <w:r>
               <w:rPr/>
-              <w:instrText> MERGEFIELD $INTESTATARIO </w:instrText>
+              <w:instrText xml:space="preserve"> MERGEFIELD $INTESTATARIO </w:instrText>
             </w:r>
             <w:r>
               <w:rPr/>
@@ -523,7 +523,7 @@
             </w:r>
             <w:r>
               <w:rPr/>
-              <w:instrText> MERGEFIELD $INDIRIZZO_CORRISPONDENZA </w:instrText>
+              <w:instrText xml:space="preserve"> MERGEFIELD $INDIRIZZO_CORRISPONDENZA </w:instrText>
             </w:r>
             <w:r>
               <w:rPr/>
@@ -640,7 +640,7 @@
             </w:r>
             <w:r>
               <w:rPr/>
-              <w:instrText> MERGEFIELD $DESCRIZIONE_RICHIESTA </w:instrText>
+              <w:instrText xml:space="preserve"> MERGEFIELD $DESCRIZIONE_RICHIESTA </w:instrText>
             </w:r>
             <w:r>
               <w:rPr/>
@@ -664,7 +664,7 @@
             </w:r>
             <w:r>
               <w:rPr/>
-              <w:instrText> MERGEFIELD $NUM_PROT_RICHIESTA </w:instrText>
+              <w:instrText xml:space="preserve"> MERGEFIELD $NUM_PROT_RICHIESTA </w:instrText>
             </w:r>
             <w:r>
               <w:rPr/>
@@ -688,7 +688,7 @@
             </w:r>
             <w:r>
               <w:rPr/>
-              <w:instrText> MERGEFIELD $DATA_RICHIESTA </w:instrText>
+              <w:instrText xml:space="preserve"> MERGEFIELD $DATA_RICHIESTA </w:instrText>
             </w:r>
             <w:r>
               <w:rPr/>
@@ -707,9 +707,6 @@
             <w:pPr>
               <w:pStyle w:val="Normal"/>
               <w:widowControl w:val="false"/>
-              <w:rPr/>
-            </w:pPr>
-            <w:r>
               <w:rPr>
                 <w:rFonts w:eastAsia="Noto Serif CJK SC" w:cs="Lohit Devanagari"/>
                 <w:color w:val="auto"/>
@@ -718,8 +715,7 @@
                 <w:szCs w:val="24"/>
                 <w:lang w:val="it-IT" w:eastAsia="zh-CN" w:bidi="hi-IN"/>
               </w:rPr>
-              <w:t xml:space="preserve">della ditta </w:t>
-            </w:r>
+            </w:pPr>
             <w:r>
               <w:rPr>
                 <w:rFonts w:eastAsia="Noto Serif CJK SC" w:cs="Lohit Devanagari"/>
@@ -729,6 +725,17 @@
                 <w:szCs w:val="24"/>
                 <w:lang w:val="it-IT" w:eastAsia="zh-CN" w:bidi="hi-IN"/>
               </w:rPr>
+              <w:t xml:space="preserve">della ditta </w:t>
+            </w:r>
+            <w:r>
+              <w:rPr>
+                <w:rFonts w:eastAsia="Noto Serif CJK SC" w:cs="Lohit Devanagari"/>
+                <w:color w:val="auto"/>
+                <w:kern w:val="2"/>
+                <w:sz w:val="24"/>
+                <w:szCs w:val="24"/>
+                <w:lang w:val="it-IT" w:eastAsia="zh-CN" w:bidi="hi-IN"/>
+              </w:rPr>
               <w:fldChar w:fldCharType="begin"/>
             </w:r>
             <w:r>
@@ -740,7 +747,7 @@
                 <w:color w:val="auto"/>
                 <w:lang w:val="it-IT" w:eastAsia="zh-CN" w:bidi="hi-IN"/>
               </w:rPr>
-              <w:instrText> MERGEFIELD $RAGIONE_SOCIALE </w:instrText>
+              <w:instrText xml:space="preserve"> MERGEFIELD $RAGIONE_SOCIALE </w:instrText>
             </w:r>
             <w:r>
               <w:rPr>
@@ -806,7 +813,7 @@
                 <w:color w:val="auto"/>
                 <w:lang w:val="it-IT" w:eastAsia="zh-CN" w:bidi="hi-IN"/>
               </w:rPr>
-              <w:instrText> MERGEFIELD $INDIRIZZO_ATTIVITA </w:instrText>
+              <w:instrText xml:space="preserve"> MERGEFIELD $INDIRIZZO_ATTIVITA </w:instrText>
             </w:r>
             <w:r>
               <w:rPr>
@@ -957,7 +964,7 @@
             </w:r>
             <w:r>
               <w:rPr/>
-              <w:instrText> MERGEFIELD $ELENCO_ATTIVITA.Codice </w:instrText>
+              <w:instrText xml:space="preserve"> MERGEFIELD $ELENCO_ATTIVITA.Codice </w:instrText>
             </w:r>
             <w:r>
               <w:rPr/>
@@ -995,7 +1002,7 @@
             </w:r>
             <w:r>
               <w:rPr/>
-              <w:instrText> MERGEFIELD $ELENCO_ATTIVITA.Descrizione </w:instrText>
+              <w:instrText xml:space="preserve"> MERGEFIELD $ELENCO_ATTIVITA.Descrizione </w:instrText>
             </w:r>
             <w:r>
               <w:rPr/>
@@ -1071,14 +1078,14 @@
       </w:r>
       <w:r>
         <w:rPr/>
-        <w:instrText> FORMCHECKBOX </w:instrText>
+        <w:instrText xml:space="preserve"> FORMCHECKBOX </w:instrText>
       </w:r>
       <w:r>
         <w:rPr/>
         <w:fldChar w:fldCharType="separate"/>
       </w:r>
-      <w:bookmarkStart w:id="0" w:name="__Fieldmark__3082_4204341107"/>
-      <w:bookmarkStart w:id="1" w:name="__Fieldmark__3082_4204341107"/>
+      <w:bookmarkStart w:id="0" w:name="__Fieldmark__5115_186702619"/>
+      <w:bookmarkStart w:id="1" w:name="__Fieldmark__5115_186702619"/>
       <w:bookmarkEnd w:id="1"/>
       <w:r>
         <w:rPr/>
@@ -1087,15 +1094,16 @@
         <w:rPr/>
         <w:fldChar w:fldCharType="end"/>
       </w:r>
-      <w:bookmarkStart w:id="2" w:name="__Fieldmark__1067_2099660439"/>
-      <w:bookmarkStart w:id="3" w:name="__Fieldmark__92_2156278351"/>
-      <w:bookmarkStart w:id="4" w:name="__Fieldmark__279_4027006556"/>
-      <w:bookmarkStart w:id="5" w:name="__Fieldmark__535_1921254028"/>
-      <w:bookmarkStart w:id="6" w:name="__Fieldmark__279_1585666245"/>
-      <w:bookmarkStart w:id="7" w:name="__Fieldmark__2589_1964799693"/>
-      <w:bookmarkStart w:id="8" w:name="__Fieldmark__92_2416548785"/>
-      <w:bookmarkStart w:id="9" w:name="__Fieldmark__92_3825571921"/>
-      <w:bookmarkStart w:id="10" w:name="__Fieldmark__3028_2828410077"/>
+      <w:bookmarkStart w:id="2" w:name="__Fieldmark__3028_2828410077"/>
+      <w:bookmarkStart w:id="3" w:name="__Fieldmark__3082_4204341107"/>
+      <w:bookmarkStart w:id="4" w:name="__Fieldmark__1067_2099660439"/>
+      <w:bookmarkStart w:id="5" w:name="__Fieldmark__92_2156278351"/>
+      <w:bookmarkStart w:id="6" w:name="__Fieldmark__279_4027006556"/>
+      <w:bookmarkStart w:id="7" w:name="__Fieldmark__279_1585666245"/>
+      <w:bookmarkStart w:id="8" w:name="__Fieldmark__2589_1964799693"/>
+      <w:bookmarkStart w:id="9" w:name="__Fieldmark__92_2416548785"/>
+      <w:bookmarkStart w:id="10" w:name="__Fieldmark__92_3825571921"/>
+      <w:bookmarkStart w:id="11" w:name="__Fieldmark__535_1921254028"/>
       <w:bookmarkEnd w:id="2"/>
       <w:bookmarkEnd w:id="3"/>
       <w:bookmarkEnd w:id="4"/>
@@ -1105,23 +1113,12 @@
       <w:bookmarkEnd w:id="8"/>
       <w:bookmarkEnd w:id="9"/>
       <w:bookmarkEnd w:id="10"/>
-      <w:r>
-        <w:rPr>
-          <w:rStyle w:val="DamodificareEG"/>
-        </w:rPr>
-        <w:t xml:space="preserve"> la presente istanza non può essere acquisita direttamente da questo Comando, ma deve pervenire tramite </w:t>
-      </w:r>
-      <w:r>
-        <w:rPr>
-          <w:rStyle w:val="DamodificareEG"/>
-        </w:rPr>
-        <w:t>il competente</w:t>
-      </w:r>
-      <w:r>
-        <w:rPr>
-          <w:rStyle w:val="DamodificareEG"/>
-        </w:rPr>
-        <w:t>:</w:t>
+      <w:bookmarkEnd w:id="11"/>
+      <w:r>
+        <w:rPr>
+          <w:rStyle w:val="DamodificareEG"/>
+        </w:rPr>
+        <w:t xml:space="preserve"> la presente istanza non può essere acquisita direttamente da questo Comando, ma deve pervenire tramite il competente:</w:t>
       </w:r>
     </w:p>
     <w:p>
@@ -1211,25 +1208,7 @@
         <w:rPr>
           <w:rStyle w:val="DamodificareEG"/>
         </w:rPr>
-        <w:t xml:space="preserve">Sportello unico amministrativo (SUA), per </w:t>
-      </w:r>
-      <w:r>
-        <w:rPr>
-          <w:rStyle w:val="DamodificareEG"/>
-        </w:rPr>
-        <w:t>attività svolte ne</w:t>
-      </w:r>
-      <w:r>
-        <w:rPr>
-          <w:rStyle w:val="DamodificareEG"/>
-        </w:rPr>
-        <w:t xml:space="preserve">l comprensorio </w:t>
-      </w:r>
-      <w:r>
-        <w:rPr>
-          <w:rStyle w:val="DamodificareEG"/>
-        </w:rPr>
-        <w:t>dell’</w:t>
+        <w:t>Sportello unico amministrativo (SUA), per attività svolte nel comprensorio dell’</w:t>
       </w:r>
       <w:r>
         <w:rPr>
@@ -1243,19 +1222,7 @@
         <w:rPr>
           <w:rStyle w:val="DamodificareEG"/>
         </w:rPr>
-        <w:t xml:space="preserve">, ai sensi della </w:t>
-      </w:r>
-      <w:r>
-        <w:rPr>
-          <w:rStyle w:val="DamodificareEG"/>
-        </w:rPr>
-        <w:t>legge </w:t>
-      </w:r>
-      <w:r>
-        <w:rPr>
-          <w:rStyle w:val="DamodificareEG"/>
-        </w:rPr>
-        <w:t>84/1994.</w:t>
+        <w:t>, ai sensi della legge 84/1994.</w:t>
       </w:r>
     </w:p>
     <w:p>
@@ -1277,15 +1244,15 @@
       </w:r>
       <w:r>
         <w:rPr/>
-        <w:instrText> FORMCHECKBOX </w:instrText>
+        <w:instrText xml:space="preserve"> FORMCHECKBOX </w:instrText>
       </w:r>
       <w:r>
         <w:rPr/>
         <w:fldChar w:fldCharType="separate"/>
       </w:r>
-      <w:bookmarkStart w:id="11" w:name="__Fieldmark__922_4204341107"/>
-      <w:bookmarkStart w:id="12" w:name="__Fieldmark__922_4204341107"/>
-      <w:bookmarkEnd w:id="12"/>
+      <w:bookmarkStart w:id="12" w:name="__Fieldmark__5168_186702619"/>
+      <w:bookmarkStart w:id="13" w:name="__Fieldmark__5168_186702619"/>
+      <w:bookmarkEnd w:id="13"/>
       <w:r>
         <w:rPr/>
       </w:r>
@@ -1293,15 +1260,15 @@
         <w:rPr/>
         <w:fldChar w:fldCharType="end"/>
       </w:r>
-      <w:bookmarkStart w:id="13" w:name="__Fieldmark__2173_3825571921"/>
-      <w:bookmarkStart w:id="14" w:name="__Fieldmark__131_3742610724"/>
-      <w:bookmarkStart w:id="15" w:name="__Fieldmark__749_4027006556"/>
-      <w:bookmarkStart w:id="16" w:name="__Fieldmark__384_1921254028"/>
+      <w:bookmarkStart w:id="14" w:name="__Fieldmark__961_2828410077"/>
+      <w:bookmarkStart w:id="15" w:name="__Fieldmark__3362_1964799693"/>
+      <w:bookmarkStart w:id="16" w:name="__Fieldmark__836_1585666245"/>
       <w:bookmarkStart w:id="17" w:name="__Fieldmark__114_2821530281"/>
-      <w:bookmarkStart w:id="18" w:name="__Fieldmark__836_1585666245"/>
-      <w:bookmarkStart w:id="19" w:name="__Fieldmark__3362_1964799693"/>
-      <w:bookmarkStart w:id="20" w:name="__Fieldmark__961_2828410077"/>
-      <w:bookmarkEnd w:id="13"/>
+      <w:bookmarkStart w:id="18" w:name="__Fieldmark__384_1921254028"/>
+      <w:bookmarkStart w:id="19" w:name="__Fieldmark__749_4027006556"/>
+      <w:bookmarkStart w:id="20" w:name="__Fieldmark__131_3742610724"/>
+      <w:bookmarkStart w:id="21" w:name="__Fieldmark__2173_3825571921"/>
+      <w:bookmarkStart w:id="22" w:name="__Fieldmark__922_4204341107"/>
       <w:bookmarkEnd w:id="14"/>
       <w:bookmarkEnd w:id="15"/>
       <w:bookmarkEnd w:id="16"/>
@@ -1309,6 +1276,8 @@
       <w:bookmarkEnd w:id="18"/>
       <w:bookmarkEnd w:id="19"/>
       <w:bookmarkEnd w:id="20"/>
+      <w:bookmarkEnd w:id="21"/>
+      <w:bookmarkEnd w:id="22"/>
       <w:r>
         <w:rPr>
           <w:rStyle w:val="DamodificareEG"/>
@@ -1335,15 +1304,15 @@
       </w:r>
       <w:r>
         <w:rPr/>
-        <w:instrText> FORMCHECKBOX </w:instrText>
+        <w:instrText xml:space="preserve"> FORMCHECKBOX </w:instrText>
       </w:r>
       <w:r>
         <w:rPr/>
         <w:fldChar w:fldCharType="separate"/>
       </w:r>
-      <w:bookmarkStart w:id="21" w:name="__Fieldmark__951_4204341107"/>
-      <w:bookmarkStart w:id="22" w:name="__Fieldmark__951_4204341107"/>
-      <w:bookmarkEnd w:id="22"/>
+      <w:bookmarkStart w:id="23" w:name="__Fieldmark__5200_186702619"/>
+      <w:bookmarkStart w:id="24" w:name="__Fieldmark__5200_186702619"/>
+      <w:bookmarkEnd w:id="24"/>
       <w:r>
         <w:rPr/>
       </w:r>
@@ -1351,22 +1320,24 @@
         <w:rPr/>
         <w:fldChar w:fldCharType="end"/>
       </w:r>
-      <w:bookmarkStart w:id="23" w:name="__Fieldmark__2196_3825571921"/>
-      <w:bookmarkStart w:id="24" w:name="__Fieldmark__122_2821530281"/>
-      <w:bookmarkStart w:id="25" w:name="__Fieldmark__390_1921254028"/>
-      <w:bookmarkStart w:id="26" w:name="__Fieldmark__760_4027006556"/>
-      <w:bookmarkStart w:id="27" w:name="__Fieldmark__148_3742610724"/>
-      <w:bookmarkStart w:id="28" w:name="__Fieldmark__852_1585666245"/>
-      <w:bookmarkStart w:id="29" w:name="__Fieldmark__3382_1964799693"/>
-      <w:bookmarkStart w:id="30" w:name="__Fieldmark__987_2828410077"/>
-      <w:bookmarkEnd w:id="23"/>
-      <w:bookmarkEnd w:id="24"/>
+      <w:bookmarkStart w:id="25" w:name="__Fieldmark__987_2828410077"/>
+      <w:bookmarkStart w:id="26" w:name="__Fieldmark__3382_1964799693"/>
+      <w:bookmarkStart w:id="27" w:name="__Fieldmark__852_1585666245"/>
+      <w:bookmarkStart w:id="28" w:name="__Fieldmark__148_3742610724"/>
+      <w:bookmarkStart w:id="29" w:name="__Fieldmark__760_4027006556"/>
+      <w:bookmarkStart w:id="30" w:name="__Fieldmark__390_1921254028"/>
+      <w:bookmarkStart w:id="31" w:name="__Fieldmark__122_2821530281"/>
+      <w:bookmarkStart w:id="32" w:name="__Fieldmark__2196_3825571921"/>
+      <w:bookmarkStart w:id="33" w:name="__Fieldmark__951_4204341107"/>
       <w:bookmarkEnd w:id="25"/>
       <w:bookmarkEnd w:id="26"/>
       <w:bookmarkEnd w:id="27"/>
       <w:bookmarkEnd w:id="28"/>
       <w:bookmarkEnd w:id="29"/>
       <w:bookmarkEnd w:id="30"/>
+      <w:bookmarkEnd w:id="31"/>
+      <w:bookmarkEnd w:id="32"/>
+      <w:bookmarkEnd w:id="33"/>
       <w:r>
         <w:rPr>
           <w:rStyle w:val="DamodificareEG"/>
@@ -1393,15 +1364,15 @@
       </w:r>
       <w:r>
         <w:rPr/>
-        <w:instrText> FORMCHECKBOX </w:instrText>
+        <w:instrText xml:space="preserve"> FORMCHECKBOX </w:instrText>
       </w:r>
       <w:r>
         <w:rPr/>
         <w:fldChar w:fldCharType="separate"/>
       </w:r>
-      <w:bookmarkStart w:id="31" w:name="__Fieldmark__980_4204341107"/>
-      <w:bookmarkStart w:id="32" w:name="__Fieldmark__980_4204341107"/>
-      <w:bookmarkEnd w:id="32"/>
+      <w:bookmarkStart w:id="34" w:name="__Fieldmark__5232_186702619"/>
+      <w:bookmarkStart w:id="35" w:name="__Fieldmark__5232_186702619"/>
+      <w:bookmarkEnd w:id="35"/>
       <w:r>
         <w:rPr/>
       </w:r>
@@ -1409,22 +1380,24 @@
         <w:rPr/>
         <w:fldChar w:fldCharType="end"/>
       </w:r>
-      <w:bookmarkStart w:id="33" w:name="__Fieldmark__2219_3825571921"/>
-      <w:bookmarkStart w:id="34" w:name="__Fieldmark__130_2821530281"/>
-      <w:bookmarkStart w:id="35" w:name="__Fieldmark__868_1585666245"/>
-      <w:bookmarkStart w:id="36" w:name="__Fieldmark__396_1921254028"/>
-      <w:bookmarkStart w:id="37" w:name="__Fieldmark__771_4027006556"/>
-      <w:bookmarkStart w:id="38" w:name="__Fieldmark__165_3742610724"/>
-      <w:bookmarkStart w:id="39" w:name="__Fieldmark__3402_1964799693"/>
-      <w:bookmarkStart w:id="40" w:name="__Fieldmark__1013_2828410077"/>
-      <w:bookmarkEnd w:id="33"/>
-      <w:bookmarkEnd w:id="34"/>
-      <w:bookmarkEnd w:id="35"/>
+      <w:bookmarkStart w:id="36" w:name="__Fieldmark__980_4204341107"/>
+      <w:bookmarkStart w:id="37" w:name="__Fieldmark__2219_3825571921"/>
+      <w:bookmarkStart w:id="38" w:name="__Fieldmark__130_2821530281"/>
+      <w:bookmarkStart w:id="39" w:name="__Fieldmark__868_1585666245"/>
+      <w:bookmarkStart w:id="40" w:name="__Fieldmark__771_4027006556"/>
+      <w:bookmarkStart w:id="41" w:name="__Fieldmark__396_1921254028"/>
+      <w:bookmarkStart w:id="42" w:name="__Fieldmark__1013_2828410077"/>
+      <w:bookmarkStart w:id="43" w:name="__Fieldmark__165_3742610724"/>
+      <w:bookmarkStart w:id="44" w:name="__Fieldmark__3402_1964799693"/>
       <w:bookmarkEnd w:id="36"/>
       <w:bookmarkEnd w:id="37"/>
       <w:bookmarkEnd w:id="38"/>
       <w:bookmarkEnd w:id="39"/>
       <w:bookmarkEnd w:id="40"/>
+      <w:bookmarkEnd w:id="41"/>
+      <w:bookmarkEnd w:id="42"/>
+      <w:bookmarkEnd w:id="43"/>
+      <w:bookmarkEnd w:id="44"/>
       <w:r>
         <w:rPr>
           <w:rStyle w:val="DamodificareEG"/>
@@ -1450,39 +1423,57 @@
         </w:fldChar>
       </w:r>
       <w:r>
-        <w:rPr/>
-        <w:instrText> FORMCHECKBOX </w:instrText>
-      </w:r>
-      <w:r>
-        <w:rPr/>
+        <w:rPr>
+          <w:rStyle w:val="DamodificareEG"/>
+        </w:rPr>
+        <w:instrText xml:space="preserve"> FORMCHECKBOX </w:instrText>
+      </w:r>
+      <w:r>
+        <w:rPr>
+          <w:rStyle w:val="DamodificareEG"/>
+        </w:rPr>
         <w:fldChar w:fldCharType="separate"/>
       </w:r>
-      <w:bookmarkStart w:id="41" w:name="__Fieldmark__1009_4204341107"/>
-      <w:bookmarkStart w:id="42" w:name="__Fieldmark__1009_4204341107"/>
-      <w:bookmarkEnd w:id="42"/>
-      <w:r>
-        <w:rPr/>
-      </w:r>
-      <w:r>
-        <w:rPr/>
+      <w:bookmarkStart w:id="45" w:name="__Fieldmark__438_186702619"/>
+      <w:bookmarkStart w:id="46" w:name="__Fieldmark__438_186702619"/>
+      <w:bookmarkEnd w:id="46"/>
+      <w:r>
+        <w:rPr>
+          <w:rStyle w:val="DamodificareEG"/>
+        </w:rPr>
+      </w:r>
+      <w:r>
+        <w:rPr>
+          <w:rStyle w:val="DamodificareEG"/>
+        </w:rPr>
         <w:fldChar w:fldCharType="end"/>
       </w:r>
-      <w:bookmarkStart w:id="43" w:name="__Fieldmark__2242_3825571921"/>
-      <w:bookmarkStart w:id="44" w:name="__Fieldmark__182_3742610724"/>
-      <w:bookmarkStart w:id="45" w:name="__Fieldmark__782_4027006556"/>
-      <w:bookmarkStart w:id="46" w:name="__Fieldmark__402_1921254028"/>
-      <w:bookmarkStart w:id="47" w:name="__Fieldmark__138_2821530281"/>
-      <w:bookmarkStart w:id="48" w:name="__Fieldmark__884_1585666245"/>
-      <w:bookmarkStart w:id="49" w:name="__Fieldmark__3422_1964799693"/>
-      <w:bookmarkStart w:id="50" w:name="__Fieldmark__1039_2828410077"/>
-      <w:bookmarkEnd w:id="43"/>
-      <w:bookmarkEnd w:id="44"/>
-      <w:bookmarkEnd w:id="45"/>
-      <w:bookmarkEnd w:id="46"/>
+      <w:bookmarkStart w:id="47" w:name="__Fieldmark__4723_287423882"/>
+      <w:bookmarkStart w:id="48" w:name="__Fieldmark__538_3708920283"/>
+      <w:bookmarkStart w:id="49" w:name="__Fieldmark__3237_1921254028"/>
+      <w:bookmarkStart w:id="50" w:name="__Fieldmark__3265_2828410077"/>
+      <w:bookmarkStart w:id="51" w:name="__Fieldmark__4282_3825571921"/>
+      <w:bookmarkStart w:id="52" w:name="__Fieldmark__2597_1921254028"/>
+      <w:bookmarkStart w:id="53" w:name="__Fieldmark__2151_4027006556"/>
+      <w:bookmarkStart w:id="54" w:name="__Fieldmark__231_1270668148"/>
+      <w:bookmarkStart w:id="55" w:name="__Fieldmark__2549_1585666245"/>
+      <w:bookmarkStart w:id="56" w:name="__Fieldmark__1925_1964799693"/>
+      <w:bookmarkStart w:id="57" w:name="__Fieldmark__1249_2099660439"/>
+      <w:bookmarkStart w:id="58" w:name="__Fieldmark__3340_4204341107"/>
+      <w:bookmarkStart w:id="59" w:name="__Fieldmark__169_1655503305"/>
       <w:bookmarkEnd w:id="47"/>
       <w:bookmarkEnd w:id="48"/>
       <w:bookmarkEnd w:id="49"/>
       <w:bookmarkEnd w:id="50"/>
+      <w:bookmarkEnd w:id="51"/>
+      <w:bookmarkEnd w:id="52"/>
+      <w:bookmarkEnd w:id="53"/>
+      <w:bookmarkEnd w:id="54"/>
+      <w:bookmarkEnd w:id="55"/>
+      <w:bookmarkEnd w:id="56"/>
+      <w:bookmarkEnd w:id="57"/>
+      <w:bookmarkEnd w:id="58"/>
+      <w:bookmarkEnd w:id="59"/>
       <w:r>
         <w:rPr>
           <w:rStyle w:val="DamodificareEG"/>
@@ -1499,7 +1490,7 @@
         <w:rPr>
           <w:rStyle w:val="DamodificareEG"/>
         </w:rPr>
-        <w:instrText> MERGEFIELD $IMPORTO_RICHIESTA </w:instrText>
+        <w:instrText xml:space="preserve"> MERGEFIELD $IMPORTO_RICHIESTA </w:instrText>
       </w:r>
       <w:r>
         <w:rPr>
@@ -1523,7 +1514,7 @@
         <w:rPr>
           <w:rStyle w:val="DamodificareEG"/>
         </w:rPr>
-        <w:t xml:space="preserve"> effettuato sul conto corrente postale n. 8177 o </w:t>
+        <w:t xml:space="preserve"> effettuato sul conto corrente postale o </w:t>
       </w:r>
       <w:r>
         <w:rPr>
@@ -1536,33 +1527,80 @@
         <w:rPr>
           <w:rStyle w:val="DamodificareEG"/>
         </w:rPr>
-        <w:t xml:space="preserve">onifico </w:t>
+        <w:t xml:space="preserve">ancario </w:t>
+      </w:r>
+      <w:r>
+        <w:rPr>
+          <w:rStyle w:val="DamodificareEG"/>
+        </w:rPr>
+        <w:t>de</w:t>
+      </w:r>
+      <w:r>
+        <w:rPr>
+          <w:rStyle w:val="DamodificareEG"/>
+        </w:rPr>
+        <w:t xml:space="preserve">lla Tesoreria </w:t>
       </w:r>
       <w:r>
         <w:rPr>
           <w:rStyle w:val="DamodificareEG"/>
           <w:lang w:val="it-IT" w:eastAsia="zh-CN" w:bidi="ar-SA"/>
         </w:rPr>
-        <w:t>b</w:t>
-      </w:r>
-      <w:r>
-        <w:rPr>
-          <w:rStyle w:val="DamodificareEG"/>
-        </w:rPr>
-        <w:t xml:space="preserve">ancario con IBAN IT86C07601106000000000081777 intestato alla Tesoreria </w:t>
-      </w:r>
-      <w:r>
-        <w:rPr>
-          <w:rStyle w:val="DamodificareEG"/>
-          <w:lang w:val="it-IT" w:eastAsia="zh-CN" w:bidi="ar-SA"/>
-        </w:rPr>
         <w:t>p</w:t>
       </w:r>
       <w:r>
         <w:rPr>
           <w:rStyle w:val="DamodificareEG"/>
         </w:rPr>
-        <w:t>rovinciale dello Stato – Sezione di Savona - Servizi a pagamento resi dai VV</w:t>
+        <w:t xml:space="preserve">rovinciale dello Stato, Sezione di </w:t>
+      </w:r>
+      <w:r>
+        <w:rPr>
+          <w:rStyle w:val="DamodificareEG"/>
+        </w:rPr>
+        <w:fldChar w:fldCharType="begin"/>
+      </w:r>
+      <w:r>
+        <w:rPr>
+          <w:rStyle w:val="DamodificareEG"/>
+        </w:rPr>
+        <w:instrText xml:space="preserve"> MERGEFIELD $COMUNE_COMANDO </w:instrText>
+      </w:r>
+      <w:r>
+        <w:rPr>
+          <w:rStyle w:val="DamodificareEG"/>
+        </w:rPr>
+        <w:fldChar w:fldCharType="separate"/>
+      </w:r>
+      <w:r>
+        <w:rPr>
+          <w:rStyle w:val="DamodificareEG"/>
+        </w:rPr>
+        <w:t>&lt;$COMUNE_COMANDO&gt;</w:t>
+      </w:r>
+      <w:r>
+        <w:rPr>
+          <w:rStyle w:val="DamodificareEG"/>
+        </w:rPr>
+        <w:fldChar w:fldCharType="end"/>
+      </w:r>
+      <w:r>
+        <w:rPr>
+          <w:rStyle w:val="DamodificareEG"/>
+        </w:rPr>
+        <w:t xml:space="preserve"> </w:t>
+      </w:r>
+      <w:r>
+        <w:rPr>
+          <w:rStyle w:val="DamodificareEG"/>
+        </w:rPr>
+        <w:t>per</w:t>
+      </w:r>
+      <w:r>
+        <w:rPr>
+          <w:rStyle w:val="DamodificareEG"/>
+        </w:rPr>
+        <w:t xml:space="preserve"> servizi a pagamento resi dai VV</w:t>
       </w:r>
       <w:r>
         <w:rPr>
@@ -1597,15 +1635,15 @@
       </w:r>
       <w:r>
         <w:rPr/>
-        <w:instrText> FORMCHECKBOX </w:instrText>
+        <w:instrText xml:space="preserve"> FORMCHECKBOX </w:instrText>
       </w:r>
       <w:r>
         <w:rPr/>
         <w:fldChar w:fldCharType="separate"/>
       </w:r>
-      <w:bookmarkStart w:id="51" w:name="__Fieldmark__1051_4204341107"/>
-      <w:bookmarkStart w:id="52" w:name="__Fieldmark__1051_4204341107"/>
-      <w:bookmarkEnd w:id="52"/>
+      <w:bookmarkStart w:id="60" w:name="__Fieldmark__5309_186702619"/>
+      <w:bookmarkStart w:id="61" w:name="__Fieldmark__5309_186702619"/>
+      <w:bookmarkEnd w:id="61"/>
       <w:r>
         <w:rPr/>
       </w:r>
@@ -1613,22 +1651,24 @@
         <w:rPr/>
         <w:fldChar w:fldCharType="end"/>
       </w:r>
-      <w:bookmarkStart w:id="53" w:name="__Fieldmark__2278_3825571921"/>
-      <w:bookmarkStart w:id="54" w:name="__Fieldmark__913_1585666245"/>
-      <w:bookmarkStart w:id="55" w:name="__Fieldmark__433_1921254028"/>
-      <w:bookmarkStart w:id="56" w:name="__Fieldmark__806_4027006556"/>
-      <w:bookmarkStart w:id="57" w:name="__Fieldmark__212_3742610724"/>
-      <w:bookmarkStart w:id="58" w:name="__Fieldmark__161_2821530281"/>
-      <w:bookmarkStart w:id="59" w:name="__Fieldmark__3455_1964799693"/>
-      <w:bookmarkStart w:id="60" w:name="__Fieldmark__1078_2828410077"/>
-      <w:bookmarkEnd w:id="53"/>
-      <w:bookmarkEnd w:id="54"/>
-      <w:bookmarkEnd w:id="55"/>
-      <w:bookmarkEnd w:id="56"/>
-      <w:bookmarkEnd w:id="57"/>
-      <w:bookmarkEnd w:id="58"/>
-      <w:bookmarkEnd w:id="59"/>
-      <w:bookmarkEnd w:id="60"/>
+      <w:bookmarkStart w:id="62" w:name="__Fieldmark__3455_1964799693"/>
+      <w:bookmarkStart w:id="63" w:name="__Fieldmark__161_2821530281"/>
+      <w:bookmarkStart w:id="64" w:name="__Fieldmark__212_3742610724"/>
+      <w:bookmarkStart w:id="65" w:name="__Fieldmark__806_4027006556"/>
+      <w:bookmarkStart w:id="66" w:name="__Fieldmark__433_1921254028"/>
+      <w:bookmarkStart w:id="67" w:name="__Fieldmark__913_1585666245"/>
+      <w:bookmarkStart w:id="68" w:name="__Fieldmark__2278_3825571921"/>
+      <w:bookmarkStart w:id="69" w:name="__Fieldmark__1051_4204341107"/>
+      <w:bookmarkStart w:id="70" w:name="__Fieldmark__1078_2828410077"/>
+      <w:bookmarkEnd w:id="62"/>
+      <w:bookmarkEnd w:id="63"/>
+      <w:bookmarkEnd w:id="64"/>
+      <w:bookmarkEnd w:id="65"/>
+      <w:bookmarkEnd w:id="66"/>
+      <w:bookmarkEnd w:id="67"/>
+      <w:bookmarkEnd w:id="68"/>
+      <w:bookmarkEnd w:id="69"/>
+      <w:bookmarkEnd w:id="70"/>
       <w:r>
         <w:rPr>
           <w:rStyle w:val="DamodificareEG"/>
@@ -1662,15 +1702,15 @@
       </w:r>
       <w:r>
         <w:rPr/>
-        <w:instrText> FORMCHECKBOX </w:instrText>
+        <w:instrText xml:space="preserve"> FORMCHECKBOX </w:instrText>
       </w:r>
       <w:r>
         <w:rPr/>
         <w:fldChar w:fldCharType="separate"/>
       </w:r>
-      <w:bookmarkStart w:id="61" w:name="__Fieldmark__1081_4204341107"/>
-      <w:bookmarkStart w:id="62" w:name="__Fieldmark__1081_4204341107"/>
-      <w:bookmarkEnd w:id="62"/>
+      <w:bookmarkStart w:id="71" w:name="__Fieldmark__5342_186702619"/>
+      <w:bookmarkStart w:id="72" w:name="__Fieldmark__5342_186702619"/>
+      <w:bookmarkEnd w:id="72"/>
       <w:r>
         <w:rPr/>
       </w:r>
@@ -1678,22 +1718,24 @@
         <w:rPr/>
         <w:fldChar w:fldCharType="end"/>
       </w:r>
-      <w:bookmarkStart w:id="63" w:name="__Fieldmark__2302_3825571921"/>
-      <w:bookmarkStart w:id="64" w:name="__Fieldmark__230_3742610724"/>
-      <w:bookmarkStart w:id="65" w:name="__Fieldmark__818_4027006556"/>
-      <w:bookmarkStart w:id="66" w:name="__Fieldmark__443_1921254028"/>
-      <w:bookmarkStart w:id="67" w:name="__Fieldmark__171_2821530281"/>
-      <w:bookmarkStart w:id="68" w:name="__Fieldmark__929_1585666245"/>
-      <w:bookmarkStart w:id="69" w:name="__Fieldmark__3476_1964799693"/>
-      <w:bookmarkStart w:id="70" w:name="__Fieldmark__1105_2828410077"/>
-      <w:bookmarkEnd w:id="63"/>
-      <w:bookmarkEnd w:id="64"/>
-      <w:bookmarkEnd w:id="65"/>
-      <w:bookmarkEnd w:id="66"/>
-      <w:bookmarkEnd w:id="67"/>
-      <w:bookmarkEnd w:id="68"/>
-      <w:bookmarkEnd w:id="69"/>
-      <w:bookmarkEnd w:id="70"/>
+      <w:bookmarkStart w:id="73" w:name="__Fieldmark__1105_2828410077"/>
+      <w:bookmarkStart w:id="74" w:name="__Fieldmark__3476_1964799693"/>
+      <w:bookmarkStart w:id="75" w:name="__Fieldmark__929_1585666245"/>
+      <w:bookmarkStart w:id="76" w:name="__Fieldmark__171_2821530281"/>
+      <w:bookmarkStart w:id="77" w:name="__Fieldmark__443_1921254028"/>
+      <w:bookmarkStart w:id="78" w:name="__Fieldmark__818_4027006556"/>
+      <w:bookmarkStart w:id="79" w:name="__Fieldmark__230_3742610724"/>
+      <w:bookmarkStart w:id="80" w:name="__Fieldmark__2302_3825571921"/>
+      <w:bookmarkStart w:id="81" w:name="__Fieldmark__1081_4204341107"/>
+      <w:bookmarkEnd w:id="73"/>
+      <w:bookmarkEnd w:id="74"/>
+      <w:bookmarkEnd w:id="75"/>
+      <w:bookmarkEnd w:id="76"/>
+      <w:bookmarkEnd w:id="77"/>
+      <w:bookmarkEnd w:id="78"/>
+      <w:bookmarkEnd w:id="79"/>
+      <w:bookmarkEnd w:id="80"/>
+      <w:bookmarkEnd w:id="81"/>
       <w:r>
         <w:rPr>
           <w:rStyle w:val="DamodificareEG"/>
@@ -1830,7 +1872,7 @@
             </w:r>
             <w:r>
               <w:rPr/>
-              <w:instrText> MERGEFIELD $NOME_COMANDANTE </w:instrText>
+              <w:instrText xml:space="preserve"> MERGEFIELD $NOME_COMANDANTE </w:instrText>
             </w:r>
             <w:r>
               <w:rPr/>
@@ -1854,7 +1896,7 @@
             </w:r>
             <w:r>
               <w:rPr/>
-              <w:instrText> MERGEFIELD $COGNOME_COMANDANTE </w:instrText>
+              <w:instrText xml:space="preserve"> MERGEFIELD $COGNOME_COMANDANTE </w:instrText>
             </w:r>
             <w:r>
               <w:rPr/>
@@ -1924,7 +1966,7 @@
 </file>
 
 <file path=word/footer1.xml><?xml version="1.0" encoding="utf-8"?>
-<w:ftr xmlns:o="urn:schemas-microsoft-com:office:office" xmlns:r="http://schemas.openxmlformats.org/officeDocument/2006/relationships" xmlns:v="urn:schemas-microsoft-com:vml" xmlns:w="http://schemas.openxmlformats.org/wordprocessingml/2006/main" xmlns:w10="urn:schemas-microsoft-com:office:word" xmlns:wp="http://schemas.openxmlformats.org/drawingml/2006/wordprocessingDrawing" xmlns:wps="http://schemas.microsoft.com/office/word/2010/wordprocessingShape" xmlns:wpg="http://schemas.microsoft.com/office/word/2010/wordprocessingGroup" xmlns:mc="http://schemas.openxmlformats.org/markup-compatibility/2006" xmlns:wp14="http://schemas.microsoft.com/office/word/2010/wordprocessingDrawing" xmlns:w14="http://schemas.microsoft.com/office/word/2010/wordml" mc:Ignorable="w14 wp14">
+<w:ftr xmlns:o="urn:schemas-microsoft-com:office:office" xmlns:r="http://schemas.openxmlformats.org/officeDocument/2006/relationships" xmlns:v="urn:schemas-microsoft-com:vml" xmlns:w="http://schemas.openxmlformats.org/wordprocessingml/2006/main" xmlns:w10="urn:schemas-microsoft-com:office:word" xmlns:wp="http://schemas.openxmlformats.org/drawingml/2006/wordprocessingDrawing" xmlns:wps="http://schemas.microsoft.com/office/word/2010/wordprocessingShape" xmlns:wpg="http://schemas.microsoft.com/office/word/2010/wordprocessingGroup" xmlns:mc="http://schemas.openxmlformats.org/markup-compatibility/2006" xmlns:wp14="http://schemas.microsoft.com/office/word/2010/wordprocessingDrawing" xmlns:w14="http://schemas.microsoft.com/office/word/2010/wordml" xmlns:w15="http://schemas.microsoft.com/office/word/2012/wordml" mc:Ignorable="w14 wp14 w15">
   <w:p>
     <w:pPr>
       <w:pStyle w:val="Pidipagina"/>
@@ -1940,7 +1982,7 @@
     </w:r>
     <w:r>
       <w:rPr/>
-      <w:instrText> PAGE </w:instrText>
+      <w:instrText xml:space="preserve"> PAGE </w:instrText>
     </w:r>
     <w:r>
       <w:rPr/>
@@ -1964,7 +2006,7 @@
     </w:r>
     <w:r>
       <w:rPr/>
-      <w:instrText> NUMPAGES </w:instrText>
+      <w:instrText xml:space="preserve"> NUMPAGES </w:instrText>
     </w:r>
     <w:r>
       <w:rPr/>
@@ -1990,7 +2032,7 @@
     </w:r>
     <w:r>
       <w:rPr/>
-      <w:instrText> FILENAME </w:instrText>
+      <w:instrText xml:space="preserve"> FILENAME </w:instrText>
     </w:r>
     <w:r>
       <w:rPr/>
@@ -2299,7 +2341,7 @@
     <w:pPr>
       <w:widowControl/>
       <w:suppressAutoHyphens w:val="true"/>
-      <w:overflowPunct w:val="false"/>
+      <w:overflowPunct w:val="true"/>
       <w:bidi w:val="0"/>
       <w:spacing w:before="0" w:after="0"/>
       <w:jc w:val="left"/>
@@ -2319,7 +2361,7 @@
     <w:rPr/>
   </w:style>
   <w:style w:type="character" w:styleId="CollegamentoInternet">
-    <w:name w:val="Collegamento Internet"/>
+    <w:name w:val="Hyperlink"/>
     <w:basedOn w:val="DefaultParagraphFont"/>
     <w:qFormat/>
     <w:rPr>

</xml_diff>

<commit_message>
Aggiunta piattaforma PagoPA per versamenti
</commit_message>
<xml_diff>
--- a/modelli/DC_deroga/DC10_REG.docx
+++ b/modelli/DC_deroga/DC10_REG.docx
@@ -1243,8 +1243,10 @@
         <w:rPr/>
         <w:fldChar w:fldCharType="end"/>
       </w:r>
-      <w:bookmarkStart w:id="4" w:name="Bookmark_Copy_1"/>
+      <w:bookmarkStart w:id="4" w:name="Bookmark_Copy_1_Copy_1"/>
+      <w:bookmarkStart w:id="5" w:name="Bookmark_Copy_1"/>
       <w:bookmarkEnd w:id="4"/>
+      <w:bookmarkEnd w:id="5"/>
       <w:r>
         <w:rPr/>
         <w:t xml:space="preserve"> </w:t>
@@ -1281,18 +1283,20 @@
         <w:rPr/>
         <w:fldChar w:fldCharType="separate"/>
       </w:r>
-      <w:bookmarkStart w:id="5" w:name="Bookmark_Copy_2"/>
       <w:bookmarkStart w:id="6" w:name="Bookmark_Copy_2"/>
-      <w:bookmarkEnd w:id="6"/>
-      <w:r>
-        <w:rPr/>
-      </w:r>
-      <w:r>
-        <w:rPr/>
-        <w:fldChar w:fldCharType="end"/>
-      </w:r>
       <w:bookmarkStart w:id="7" w:name="Bookmark_Copy_2"/>
       <w:bookmarkEnd w:id="7"/>
+      <w:r>
+        <w:rPr/>
+      </w:r>
+      <w:r>
+        <w:rPr/>
+        <w:fldChar w:fldCharType="end"/>
+      </w:r>
+      <w:bookmarkStart w:id="8" w:name="Bookmark_Copy_2_Copy_1"/>
+      <w:bookmarkStart w:id="9" w:name="Bookmark_Copy_2"/>
+      <w:bookmarkEnd w:id="8"/>
+      <w:bookmarkEnd w:id="9"/>
       <w:r>
         <w:rPr/>
         <w:t xml:space="preserve"> </w:t>
@@ -1329,9 +1333,9 @@
         <w:rPr/>
         <w:fldChar w:fldCharType="separate"/>
       </w:r>
-      <w:bookmarkStart w:id="8" w:name="Bookmark_Copy_3"/>
-      <w:bookmarkStart w:id="9" w:name="Bookmark_Copy_3"/>
-      <w:bookmarkEnd w:id="9"/>
+      <w:bookmarkStart w:id="10" w:name="Bookmark_Copy_3"/>
+      <w:bookmarkStart w:id="11" w:name="Bookmark_Copy_3"/>
+      <w:bookmarkEnd w:id="11"/>
       <w:r>
         <w:rPr/>
       </w:r>
@@ -1339,8 +1343,10 @@
         <w:rPr/>
         <w:fldChar w:fldCharType="end"/>
       </w:r>
-      <w:bookmarkStart w:id="10" w:name="Bookmark_Copy_3"/>
-      <w:bookmarkEnd w:id="10"/>
+      <w:bookmarkStart w:id="12" w:name="Bookmark_Copy_3_Copy_1"/>
+      <w:bookmarkStart w:id="13" w:name="Bookmark_Copy_3"/>
+      <w:bookmarkEnd w:id="12"/>
+      <w:bookmarkEnd w:id="13"/>
       <w:r>
         <w:rPr/>
         <w:t xml:space="preserve"> </w:t>
@@ -1360,7 +1366,7 @@
       <w:r>
         <w:fldChar w:fldCharType="begin">
           <w:ffData>
-            <w:name w:val="Bookmark Copy 4"/>
+            <w:name w:val="Bookmark Copy 6 Copy 1"/>
             <w:enabled/>
             <w:calcOnExit w:val="0"/>
             <w:checkBox>
@@ -1370,34 +1376,36 @@
         </w:fldChar>
       </w:r>
       <w:r>
-        <w:rPr/>
+        <w:rPr>
+          <w:rStyle w:val="DamodificareEG"/>
+        </w:rPr>
         <w:instrText xml:space="preserve"> FORMCHECKBOX </w:instrText>
       </w:r>
       <w:r>
-        <w:rPr/>
+        <w:rPr>
+          <w:rStyle w:val="DamodificareEG"/>
+        </w:rPr>
         <w:fldChar w:fldCharType="separate"/>
       </w:r>
-      <w:bookmarkStart w:id="11" w:name="Bookmark_Copy_4"/>
-      <w:bookmarkStart w:id="12" w:name="Bookmark_Copy_4"/>
-      <w:bookmarkEnd w:id="12"/>
-      <w:r>
-        <w:rPr/>
-      </w:r>
-      <w:r>
-        <w:rPr/>
+      <w:bookmarkStart w:id="14" w:name="Bookmark_Copy_6_Copy_1"/>
+      <w:bookmarkStart w:id="15" w:name="Bookmark_Copy_6_Copy_1"/>
+      <w:bookmarkEnd w:id="15"/>
+      <w:r>
+        <w:rPr>
+          <w:rStyle w:val="DamodificareEG"/>
+        </w:rPr>
+      </w:r>
+      <w:r>
+        <w:rPr>
+          <w:rStyle w:val="DamodificareEG"/>
+        </w:rPr>
         <w:fldChar w:fldCharType="end"/>
       </w:r>
-      <w:bookmarkStart w:id="13" w:name="Bookmark_Copy_4"/>
-      <w:bookmarkEnd w:id="13"/>
-      <w:r>
-        <w:rPr/>
-        <w:t xml:space="preserve"> </w:t>
-      </w:r>
-      <w:r>
-        <w:rPr>
-          <w:rStyle w:val="DamodificareEG"/>
-        </w:rPr>
-        <w:t>mancanza o irregolarità dell’attestazione di versamento di € </w:t>
+      <w:r>
+        <w:rPr>
+          <w:rStyle w:val="DamodificareEG"/>
+        </w:rPr>
+        <w:t xml:space="preserve"> mancanza o irregolarità dell’attestazione di versamento di € </w:t>
       </w:r>
       <w:r>
         <w:rPr>
@@ -1433,83 +1441,45 @@
         <w:rPr>
           <w:rStyle w:val="DamodificareEG"/>
         </w:rPr>
-        <w:t xml:space="preserve"> effettuato su conto corrente postale o </w:t>
+        <w:t xml:space="preserve"> per servizi a pagamento resi dai VV</w:t>
       </w:r>
       <w:r>
         <w:rPr>
           <w:rStyle w:val="DamodificareEG"/>
           <w:lang w:val="it-IT" w:eastAsia="zh-CN" w:bidi="ar-SA"/>
         </w:rPr>
-        <w:t>b</w:t>
-      </w:r>
-      <w:r>
-        <w:rPr>
-          <w:rStyle w:val="DamodificareEG"/>
-        </w:rPr>
-        <w:t xml:space="preserve">ancario della Tesoreria </w:t>
+        <w:t xml:space="preserve">F, </w:t>
       </w:r>
       <w:r>
         <w:rPr>
           <w:rStyle w:val="DamodificareEG"/>
           <w:lang w:val="it-IT" w:eastAsia="zh-CN" w:bidi="ar-SA"/>
         </w:rPr>
-        <w:t>p</w:t>
-      </w:r>
-      <w:r>
-        <w:rPr>
-          <w:rStyle w:val="DamodificareEG"/>
-        </w:rPr>
-        <w:t xml:space="preserve">rovinciale dello Stato, Sezione di </w:t>
-      </w:r>
-      <w:r>
-        <w:rPr>
-          <w:rStyle w:val="DamodificareEG"/>
-        </w:rPr>
-        <w:fldChar w:fldCharType="begin"/>
-      </w:r>
-      <w:r>
-        <w:rPr>
-          <w:rStyle w:val="DamodificareEG"/>
-        </w:rPr>
-        <w:instrText xml:space="preserve"> MERGEFIELD $COMUNE_COMANDO </w:instrText>
-      </w:r>
-      <w:r>
-        <w:rPr>
-          <w:rStyle w:val="DamodificareEG"/>
-        </w:rPr>
-        <w:fldChar w:fldCharType="separate"/>
-      </w:r>
-      <w:r>
-        <w:rPr>
-          <w:rStyle w:val="DamodificareEG"/>
-        </w:rPr>
-        <w:t>&lt;$COMUNE_COMANDO&gt;</w:t>
-      </w:r>
-      <w:r>
-        <w:rPr>
-          <w:rStyle w:val="DamodificareEG"/>
-        </w:rPr>
-        <w:fldChar w:fldCharType="end"/>
-      </w:r>
-      <w:r>
-        <w:rPr>
-          <w:rStyle w:val="DamodificareEG"/>
-        </w:rPr>
-        <w:t xml:space="preserve"> per servizi a pagamento resi dai VV</w:t>
+        <w:t>effettuat</w:t>
       </w:r>
       <w:r>
         <w:rPr>
           <w:rStyle w:val="DamodificareEG"/>
           <w:lang w:val="it-IT" w:eastAsia="zh-CN" w:bidi="ar-SA"/>
         </w:rPr>
-        <w:t>F</w:t>
-      </w:r>
-      <w:r>
-        <w:rPr>
-          <w:rStyle w:val="DamodificareEG"/>
-        </w:rPr>
-        <w:t>;</w:t>
-      </w:r>
+        <w:t>o</w:t>
+      </w:r>
+      <w:r>
+        <w:rPr>
+          <w:rStyle w:val="DamodificareEG"/>
+          <w:lang w:val="it-IT" w:eastAsia="zh-CN" w:bidi="ar-SA"/>
+        </w:rPr>
+        <w:t xml:space="preserve"> tramite piattaforma PagoPA o portale online di prevenzione incendi: </w:t>
+      </w:r>
+      <w:hyperlink r:id="rId3">
+        <w:r>
+          <w:rPr>
+            <w:rStyle w:val="Hyperlink"/>
+            <w:lang w:val="it-IT" w:eastAsia="zh-CN" w:bidi="ar-SA"/>
+          </w:rPr>
+          <w:t>https://prevenzioneonline.vigilfuoco.it/</w:t>
+        </w:r>
+      </w:hyperlink>
     </w:p>
     <w:p>
       <w:pPr>
@@ -1536,9 +1506,9 @@
         <w:rPr/>
         <w:fldChar w:fldCharType="separate"/>
       </w:r>
-      <w:bookmarkStart w:id="14" w:name="Bookmark_Copy_5"/>
-      <w:bookmarkStart w:id="15" w:name="Bookmark_Copy_5"/>
-      <w:bookmarkEnd w:id="15"/>
+      <w:bookmarkStart w:id="16" w:name="Bookmark_Copy_5"/>
+      <w:bookmarkStart w:id="17" w:name="Bookmark_Copy_5"/>
+      <w:bookmarkEnd w:id="17"/>
       <w:r>
         <w:rPr/>
       </w:r>
@@ -1546,8 +1516,10 @@
         <w:rPr/>
         <w:fldChar w:fldCharType="end"/>
       </w:r>
-      <w:bookmarkStart w:id="16" w:name="Bookmark_Copy_5"/>
-      <w:bookmarkEnd w:id="16"/>
+      <w:bookmarkStart w:id="18" w:name="Bookmark_Copy_5_Copy_1"/>
+      <w:bookmarkStart w:id="19" w:name="Bookmark_Copy_5"/>
+      <w:bookmarkEnd w:id="18"/>
+      <w:bookmarkEnd w:id="19"/>
       <w:r>
         <w:rPr/>
         <w:t xml:space="preserve"> </w:t>
@@ -1591,9 +1563,9 @@
         <w:rPr/>
         <w:fldChar w:fldCharType="separate"/>
       </w:r>
-      <w:bookmarkStart w:id="17" w:name="Bookmark_Copy_6"/>
-      <w:bookmarkStart w:id="18" w:name="Bookmark_Copy_6"/>
-      <w:bookmarkEnd w:id="18"/>
+      <w:bookmarkStart w:id="20" w:name="Bookmark_Copy_6"/>
+      <w:bookmarkStart w:id="21" w:name="Bookmark_Copy_6"/>
+      <w:bookmarkEnd w:id="21"/>
       <w:r>
         <w:rPr/>
       </w:r>
@@ -1601,8 +1573,10 @@
         <w:rPr/>
         <w:fldChar w:fldCharType="end"/>
       </w:r>
-      <w:bookmarkStart w:id="19" w:name="Bookmark_Copy_6"/>
-      <w:bookmarkEnd w:id="19"/>
+      <w:bookmarkStart w:id="22" w:name="Bookmark_Copy_6_Copy_1"/>
+      <w:bookmarkStart w:id="23" w:name="Bookmark_Copy_6"/>
+      <w:bookmarkEnd w:id="22"/>
+      <w:bookmarkEnd w:id="23"/>
       <w:r>
         <w:rPr/>
         <w:t xml:space="preserve"> </w:t>
@@ -1653,9 +1627,9 @@
         </w:rPr>
         <w:fldChar w:fldCharType="separate"/>
       </w:r>
-      <w:bookmarkStart w:id="20" w:name="Bookmark_Copy_2_Copy_1_Copy_1"/>
-      <w:bookmarkStart w:id="21" w:name="Bookmark_Copy_2_Copy_1_Copy_1"/>
-      <w:bookmarkEnd w:id="21"/>
+      <w:bookmarkStart w:id="24" w:name="Bookmark_Copy_2_Copy_1_Copy_1"/>
+      <w:bookmarkStart w:id="25" w:name="Bookmark_Copy_2_Copy_1_Copy_1"/>
+      <w:bookmarkEnd w:id="25"/>
       <w:r>
         <w:rPr>
           <w:sz w:val="24"/>
@@ -1669,8 +1643,10 @@
         </w:rPr>
         <w:fldChar w:fldCharType="end"/>
       </w:r>
-      <w:bookmarkStart w:id="22" w:name="Bookmark_Copy_2_Copy_1_Copy_1"/>
-      <w:bookmarkEnd w:id="22"/>
+      <w:bookmarkStart w:id="26" w:name="Bookmark_Copy_2_Copy_1_Copy_1_Copy_1"/>
+      <w:bookmarkStart w:id="27" w:name="Bookmark_Copy_2_Copy_1_Copy_1"/>
+      <w:bookmarkEnd w:id="26"/>
+      <w:bookmarkEnd w:id="27"/>
       <w:r>
         <w:rPr>
           <w:rStyle w:val="DamodificareEG"/>
@@ -1682,33 +1658,7 @@
           <w:szCs w:val="24"/>
           <w:lang w:val="it-IT" w:eastAsia="zh-CN" w:bidi="hi-IN"/>
         </w:rPr>
-        <w:t xml:space="preserve"> i documenti digitali allegati risultano illeggibili per eccessiva dimensione, errato formato dei dati o </w:t>
-      </w:r>
-      <w:r>
-        <w:rPr>
-          <w:rStyle w:val="DamodificareEG"/>
-          <w:rFonts w:eastAsia="Noto Serif CJK SC" w:cs="Lohit Devanagari"/>
-          <w:b w:val="false"/>
-          <w:bCs w:val="false"/>
-          <w:kern w:val="2"/>
-          <w:sz w:val="24"/>
-          <w:szCs w:val="24"/>
-          <w:lang w:val="it-IT" w:eastAsia="zh-CN" w:bidi="hi-IN"/>
-        </w:rPr>
-        <w:t xml:space="preserve">per </w:t>
-      </w:r>
-      <w:r>
-        <w:rPr>
-          <w:rStyle w:val="DamodificareEG"/>
-          <w:rFonts w:eastAsia="Noto Serif CJK SC" w:cs="Lohit Devanagari"/>
-          <w:b w:val="false"/>
-          <w:bCs w:val="false"/>
-          <w:kern w:val="2"/>
-          <w:sz w:val="24"/>
-          <w:szCs w:val="24"/>
-          <w:lang w:val="it-IT" w:eastAsia="zh-CN" w:bidi="hi-IN"/>
-        </w:rPr>
-        <w:t>modalità d’invio.</w:t>
+        <w:t xml:space="preserve"> i documenti digitali allegati risultano illeggibili per eccessiva dimensione, errato formato dei dati o per modalità d’invio.</w:t>
       </w:r>
     </w:p>
     <w:p>
@@ -1912,7 +1862,7 @@
       </w:r>
     </w:p>
     <w:sectPr>
-      <w:footerReference w:type="default" r:id="rId3"/>
+      <w:footerReference w:type="default" r:id="rId4"/>
       <w:type w:val="nextPage"/>
       <w:pgSz w:w="11906" w:h="16838"/>
       <w:pgMar w:left="1134" w:right="1134" w:gutter="0" w:header="0" w:top="1134" w:footer="1134" w:bottom="1693"/>
@@ -2301,7 +2251,7 @@
     <w:pPr>
       <w:widowControl/>
       <w:suppressAutoHyphens w:val="true"/>
-      <w:overflowPunct w:val="true"/>
+      <w:overflowPunct w:val="false"/>
       <w:bidi w:val="0"/>
       <w:spacing w:before="0" w:after="0"/>
       <w:jc w:val="left"/>

</xml_diff>

<commit_message>
Aggiornati modelli REG per pagoPA invece di bollettino tesoreria
</commit_message>
<xml_diff>
--- a/modelli/DC_deroga/DC10_REG.docx
+++ b/modelli/DC_deroga/DC10_REG.docx
@@ -1244,9 +1244,11 @@
         <w:fldChar w:fldCharType="end"/>
       </w:r>
       <w:bookmarkStart w:id="4" w:name="Bookmark_Copy_1_Copy_1"/>
-      <w:bookmarkStart w:id="5" w:name="Bookmark_Copy_1"/>
+      <w:bookmarkStart w:id="5" w:name="Bookmark_Copy_1_Copy_1"/>
+      <w:bookmarkStart w:id="6" w:name="Bookmark_Copy_1"/>
       <w:bookmarkEnd w:id="4"/>
       <w:bookmarkEnd w:id="5"/>
+      <w:bookmarkEnd w:id="6"/>
       <w:r>
         <w:rPr/>
         <w:t xml:space="preserve"> </w:t>
@@ -1283,9 +1285,9 @@
         <w:rPr/>
         <w:fldChar w:fldCharType="separate"/>
       </w:r>
-      <w:bookmarkStart w:id="6" w:name="Bookmark_Copy_2"/>
       <w:bookmarkStart w:id="7" w:name="Bookmark_Copy_2"/>
-      <w:bookmarkEnd w:id="7"/>
+      <w:bookmarkStart w:id="8" w:name="Bookmark_Copy_2"/>
+      <w:bookmarkEnd w:id="8"/>
       <w:r>
         <w:rPr/>
       </w:r>
@@ -1293,10 +1295,12 @@
         <w:rPr/>
         <w:fldChar w:fldCharType="end"/>
       </w:r>
-      <w:bookmarkStart w:id="8" w:name="Bookmark_Copy_2_Copy_1"/>
-      <w:bookmarkStart w:id="9" w:name="Bookmark_Copy_2"/>
-      <w:bookmarkEnd w:id="8"/>
+      <w:bookmarkStart w:id="9" w:name="Bookmark_Copy_2_Copy_1"/>
+      <w:bookmarkStart w:id="10" w:name="Bookmark_Copy_2_Copy_1"/>
+      <w:bookmarkStart w:id="11" w:name="Bookmark_Copy_2"/>
       <w:bookmarkEnd w:id="9"/>
+      <w:bookmarkEnd w:id="10"/>
+      <w:bookmarkEnd w:id="11"/>
       <w:r>
         <w:rPr/>
         <w:t xml:space="preserve"> </w:t>
@@ -1333,9 +1337,9 @@
         <w:rPr/>
         <w:fldChar w:fldCharType="separate"/>
       </w:r>
-      <w:bookmarkStart w:id="10" w:name="Bookmark_Copy_3"/>
-      <w:bookmarkStart w:id="11" w:name="Bookmark_Copy_3"/>
-      <w:bookmarkEnd w:id="11"/>
+      <w:bookmarkStart w:id="12" w:name="Bookmark_Copy_3"/>
+      <w:bookmarkStart w:id="13" w:name="Bookmark_Copy_3"/>
+      <w:bookmarkEnd w:id="13"/>
       <w:r>
         <w:rPr/>
       </w:r>
@@ -1343,10 +1347,12 @@
         <w:rPr/>
         <w:fldChar w:fldCharType="end"/>
       </w:r>
-      <w:bookmarkStart w:id="12" w:name="Bookmark_Copy_3_Copy_1"/>
-      <w:bookmarkStart w:id="13" w:name="Bookmark_Copy_3"/>
-      <w:bookmarkEnd w:id="12"/>
-      <w:bookmarkEnd w:id="13"/>
+      <w:bookmarkStart w:id="14" w:name="Bookmark_Copy_3_Copy_1"/>
+      <w:bookmarkStart w:id="15" w:name="Bookmark_Copy_3_Copy_1"/>
+      <w:bookmarkStart w:id="16" w:name="Bookmark_Copy_3"/>
+      <w:bookmarkEnd w:id="14"/>
+      <w:bookmarkEnd w:id="15"/>
+      <w:bookmarkEnd w:id="16"/>
       <w:r>
         <w:rPr/>
         <w:t xml:space="preserve"> </w:t>
@@ -1376,31 +1382,25 @@
         </w:fldChar>
       </w:r>
       <w:r>
-        <w:rPr>
-          <w:rStyle w:val="DamodificareEG"/>
-        </w:rPr>
+        <w:rPr/>
         <w:instrText xml:space="preserve"> FORMCHECKBOX </w:instrText>
       </w:r>
       <w:r>
-        <w:rPr>
-          <w:rStyle w:val="DamodificareEG"/>
-        </w:rPr>
+        <w:rPr/>
         <w:fldChar w:fldCharType="separate"/>
       </w:r>
-      <w:bookmarkStart w:id="14" w:name="Bookmark_Copy_6_Copy_1"/>
-      <w:bookmarkStart w:id="15" w:name="Bookmark_Copy_6_Copy_1"/>
-      <w:bookmarkEnd w:id="15"/>
-      <w:r>
-        <w:rPr>
-          <w:rStyle w:val="DamodificareEG"/>
-        </w:rPr>
-      </w:r>
-      <w:r>
-        <w:rPr>
-          <w:rStyle w:val="DamodificareEG"/>
-        </w:rPr>
+      <w:bookmarkStart w:id="17" w:name="Bookmark_Copy_6_Copy_1"/>
+      <w:bookmarkStart w:id="18" w:name="Bookmark_Copy_6_Copy_1"/>
+      <w:bookmarkEnd w:id="18"/>
+      <w:r>
+        <w:rPr/>
+      </w:r>
+      <w:r>
+        <w:rPr/>
         <w:fldChar w:fldCharType="end"/>
       </w:r>
+      <w:bookmarkStart w:id="19" w:name="Bookmark_Copy_6_Copy_1"/>
+      <w:bookmarkEnd w:id="19"/>
       <w:r>
         <w:rPr>
           <w:rStyle w:val="DamodificareEG"/>
@@ -1448,28 +1448,7 @@
           <w:rStyle w:val="DamodificareEG"/>
           <w:lang w:val="it-IT" w:eastAsia="zh-CN" w:bidi="ar-SA"/>
         </w:rPr>
-        <w:t xml:space="preserve">F, </w:t>
-      </w:r>
-      <w:r>
-        <w:rPr>
-          <w:rStyle w:val="DamodificareEG"/>
-          <w:lang w:val="it-IT" w:eastAsia="zh-CN" w:bidi="ar-SA"/>
-        </w:rPr>
-        <w:t>effettuat</w:t>
-      </w:r>
-      <w:r>
-        <w:rPr>
-          <w:rStyle w:val="DamodificareEG"/>
-          <w:lang w:val="it-IT" w:eastAsia="zh-CN" w:bidi="ar-SA"/>
-        </w:rPr>
-        <w:t>o</w:t>
-      </w:r>
-      <w:r>
-        <w:rPr>
-          <w:rStyle w:val="DamodificareEG"/>
-          <w:lang w:val="it-IT" w:eastAsia="zh-CN" w:bidi="ar-SA"/>
-        </w:rPr>
-        <w:t xml:space="preserve"> tramite piattaforma PagoPA o portale online di prevenzione incendi: </w:t>
+        <w:t xml:space="preserve">F, effettuato tramite piattaforma PagoPA: </w:t>
       </w:r>
       <w:hyperlink r:id="rId3">
         <w:r>
@@ -1477,7 +1456,7 @@
             <w:rStyle w:val="Hyperlink"/>
             <w:lang w:val="it-IT" w:eastAsia="zh-CN" w:bidi="ar-SA"/>
           </w:rPr>
-          <w:t>https://prevenzioneonline.vigilfuoco.it/</w:t>
+          <w:t>https://pagopa.vigilfuoco.it/</w:t>
         </w:r>
       </w:hyperlink>
     </w:p>
@@ -1506,9 +1485,9 @@
         <w:rPr/>
         <w:fldChar w:fldCharType="separate"/>
       </w:r>
-      <w:bookmarkStart w:id="16" w:name="Bookmark_Copy_5"/>
-      <w:bookmarkStart w:id="17" w:name="Bookmark_Copy_5"/>
-      <w:bookmarkEnd w:id="17"/>
+      <w:bookmarkStart w:id="20" w:name="Bookmark_Copy_5"/>
+      <w:bookmarkStart w:id="21" w:name="Bookmark_Copy_5"/>
+      <w:bookmarkEnd w:id="21"/>
       <w:r>
         <w:rPr/>
       </w:r>
@@ -1516,10 +1495,12 @@
         <w:rPr/>
         <w:fldChar w:fldCharType="end"/>
       </w:r>
-      <w:bookmarkStart w:id="18" w:name="Bookmark_Copy_5_Copy_1"/>
-      <w:bookmarkStart w:id="19" w:name="Bookmark_Copy_5"/>
-      <w:bookmarkEnd w:id="18"/>
-      <w:bookmarkEnd w:id="19"/>
+      <w:bookmarkStart w:id="22" w:name="Bookmark_Copy_5_Copy_1"/>
+      <w:bookmarkStart w:id="23" w:name="Bookmark_Copy_5_Copy_1"/>
+      <w:bookmarkStart w:id="24" w:name="Bookmark_Copy_5"/>
+      <w:bookmarkEnd w:id="22"/>
+      <w:bookmarkEnd w:id="23"/>
+      <w:bookmarkEnd w:id="24"/>
       <w:r>
         <w:rPr/>
         <w:t xml:space="preserve"> </w:t>
@@ -1563,9 +1544,9 @@
         <w:rPr/>
         <w:fldChar w:fldCharType="separate"/>
       </w:r>
-      <w:bookmarkStart w:id="20" w:name="Bookmark_Copy_6"/>
-      <w:bookmarkStart w:id="21" w:name="Bookmark_Copy_6"/>
-      <w:bookmarkEnd w:id="21"/>
+      <w:bookmarkStart w:id="25" w:name="Bookmark_Copy_6"/>
+      <w:bookmarkStart w:id="26" w:name="Bookmark_Copy_6"/>
+      <w:bookmarkEnd w:id="26"/>
       <w:r>
         <w:rPr/>
       </w:r>
@@ -1573,10 +1554,12 @@
         <w:rPr/>
         <w:fldChar w:fldCharType="end"/>
       </w:r>
-      <w:bookmarkStart w:id="22" w:name="Bookmark_Copy_6_Copy_1"/>
-      <w:bookmarkStart w:id="23" w:name="Bookmark_Copy_6"/>
-      <w:bookmarkEnd w:id="22"/>
-      <w:bookmarkEnd w:id="23"/>
+      <w:bookmarkStart w:id="27" w:name="Bookmark_Copy_6_Copy_1"/>
+      <w:bookmarkStart w:id="28" w:name="Bookmark_Copy_6_Copy_1_Copy_1"/>
+      <w:bookmarkStart w:id="29" w:name="Bookmark_Copy_6"/>
+      <w:bookmarkEnd w:id="27"/>
+      <w:bookmarkEnd w:id="28"/>
+      <w:bookmarkEnd w:id="29"/>
       <w:r>
         <w:rPr/>
         <w:t xml:space="preserve"> </w:t>
@@ -1627,9 +1610,9 @@
         </w:rPr>
         <w:fldChar w:fldCharType="separate"/>
       </w:r>
-      <w:bookmarkStart w:id="24" w:name="Bookmark_Copy_2_Copy_1_Copy_1"/>
-      <w:bookmarkStart w:id="25" w:name="Bookmark_Copy_2_Copy_1_Copy_1"/>
-      <w:bookmarkEnd w:id="25"/>
+      <w:bookmarkStart w:id="30" w:name="Bookmark_Copy_2_Copy_1_Copy_1"/>
+      <w:bookmarkStart w:id="31" w:name="Bookmark_Copy_2_Copy_1_Copy_1"/>
+      <w:bookmarkEnd w:id="31"/>
       <w:r>
         <w:rPr>
           <w:sz w:val="24"/>
@@ -1643,10 +1626,12 @@
         </w:rPr>
         <w:fldChar w:fldCharType="end"/>
       </w:r>
-      <w:bookmarkStart w:id="26" w:name="Bookmark_Copy_2_Copy_1_Copy_1_Copy_1"/>
-      <w:bookmarkStart w:id="27" w:name="Bookmark_Copy_2_Copy_1_Copy_1"/>
-      <w:bookmarkEnd w:id="26"/>
-      <w:bookmarkEnd w:id="27"/>
+      <w:bookmarkStart w:id="32" w:name="Bookmark_Copy_2_Copy_1_Copy_1_Copy_1"/>
+      <w:bookmarkStart w:id="33" w:name="Bookmark_Copy_2_Copy_1_Copy_1_Copy_1"/>
+      <w:bookmarkStart w:id="34" w:name="Bookmark_Copy_2_Copy_1_Copy_1"/>
+      <w:bookmarkEnd w:id="32"/>
+      <w:bookmarkEnd w:id="33"/>
+      <w:bookmarkEnd w:id="34"/>
       <w:r>
         <w:rPr>
           <w:rStyle w:val="DamodificareEG"/>
@@ -2251,7 +2236,7 @@
     <w:pPr>
       <w:widowControl/>
       <w:suppressAutoHyphens w:val="true"/>
-      <w:overflowPunct w:val="false"/>
+      <w:overflowPunct w:val="true"/>
       <w:bidi w:val="0"/>
       <w:spacing w:before="0" w:after="0"/>
       <w:jc w:val="left"/>

</xml_diff>